<commit_message>
front page margin upadted
</commit_message>
<xml_diff>
--- a/Front Page.docx
+++ b/Front Page.docx
@@ -106,8 +106,6 @@
           <w:szCs w:val="50"/>
         </w:rPr>
       </w:pPr>
-      <w:bookmarkStart w:id="0" w:name="_GoBack"/>
-      <w:bookmarkEnd w:id="0"/>
       <w:r>
         <w:rPr>
           <w:rFonts w:eastAsia="Times New Roman"/>
@@ -989,10 +987,33 @@
       <w:pPr>
         <w:pStyle w:val="Heading1"/>
         <w:spacing w:line="360" w:lineRule="auto"/>
+        <w:sectPr>
+          <w:pgSz w:w="12240" w:h="15840"/>
+          <w:pgMar w:top="1440" w:right="1440" w:bottom="1440" w:left="1440" w:header="720" w:footer="720" w:gutter="0"/>
+          <w:pgBorders w:display="firstPage" w:offsetFrom="page">
+            <w:top w:val="thickThinMediumGap" w:sz="24" w:space="24" w:color="auto"/>
+            <w:left w:val="thickThinMediumGap" w:sz="24" w:space="24" w:color="auto"/>
+            <w:bottom w:val="thickThinMediumGap" w:sz="24" w:space="24" w:color="auto"/>
+            <w:right w:val="thickThinMediumGap" w:sz="24" w:space="24" w:color="auto"/>
+          </w:pgBorders>
+          <w:cols w:space="720"/>
+          <w:docGrid w:linePitch="360"/>
+        </w:sectPr>
       </w:pPr>
+    </w:p>
+    <w:p>
+      <w:pPr>
+        <w:pStyle w:val="Heading1"/>
+        <w:spacing w:line="360" w:lineRule="auto"/>
+      </w:pPr>
       <w:r>
         <w:lastRenderedPageBreak/>
-        <w:t>Acknowledgment</w:t>
+        <w:t>Ack</w:t>
+      </w:r>
+      <w:bookmarkStart w:id="0" w:name="_GoBack"/>
+      <w:bookmarkEnd w:id="0"/>
+      <w:r>
+        <w:t>nowledgment</w:t>
       </w:r>
     </w:p>
     <w:p>
@@ -1193,8 +1214,8 @@
         <w:tblLook w:val="04A0" w:firstRow="1" w:lastRow="0" w:firstColumn="1" w:lastColumn="0" w:noHBand="0" w:noVBand="1"/>
       </w:tblPr>
       <w:tblGrid>
-        <w:gridCol w:w="2610"/>
-        <w:gridCol w:w="6390"/>
+        <w:gridCol w:w="2428"/>
+        <w:gridCol w:w="5852"/>
       </w:tblGrid>
       <w:tr>
         <w:tc>
@@ -1668,13 +1689,7 @@
     </w:p>
     <w:sectPr>
       <w:pgSz w:w="12240" w:h="15840"/>
-      <w:pgMar w:top="1440" w:right="1440" w:bottom="1440" w:left="1440" w:header="720" w:footer="720" w:gutter="0"/>
-      <w:pgBorders w:display="firstPage" w:offsetFrom="page">
-        <w:top w:val="thickThinMediumGap" w:sz="24" w:space="24" w:color="auto"/>
-        <w:left w:val="thickThinMediumGap" w:sz="24" w:space="24" w:color="auto"/>
-        <w:bottom w:val="thickThinMediumGap" w:sz="24" w:space="24" w:color="auto"/>
-        <w:right w:val="thickThinMediumGap" w:sz="24" w:space="24" w:color="auto"/>
-      </w:pgBorders>
+      <w:pgMar w:top="1440" w:right="1800" w:bottom="1440" w:left="2160" w:header="720" w:footer="720" w:gutter="0"/>
       <w:cols w:space="720"/>
       <w:docGrid w:linePitch="360"/>
     </w:sectPr>
@@ -2102,6 +2117,7 @@
   <w:style w:type="character" w:default="1" w:styleId="DefaultParagraphFont">
     <w:name w:val="Default Paragraph Font"/>
     <w:uiPriority w:val="1"/>
+    <w:semiHidden/>
     <w:unhideWhenUsed/>
   </w:style>
   <w:style w:type="table" w:default="1" w:styleId="TableNormal">

</xml_diff>